<commit_message>
Added COLT informative session abstract
Includes pricing of vCloud
</commit_message>
<xml_diff>
--- a/refs/colt/apuntes sesion 20121113.docx
+++ b/refs/colt/apuntes sesion 20121113.docx
@@ -3,6 +3,10 @@
 <w:document xmlns:ve="http://schemas.openxmlformats.org/markup-compatibility/2006" xmlns:o="urn:schemas-microsoft-com:office:office" xmlns:r="http://schemas.openxmlformats.org/officeDocument/2006/relationships" xmlns:m="http://schemas.openxmlformats.org/officeDocument/2006/math" xmlns:v="urn:schemas-microsoft-com:vml" xmlns:wp="http://schemas.openxmlformats.org/drawingml/2006/wordprocessingDrawing" xmlns:w10="urn:schemas-microsoft-com:office:word" xmlns:w="http://schemas.openxmlformats.org/wordprocessingml/2006/main" xmlns:wne="http://schemas.microsoft.com/office/word/2006/wordml">
   <w:body>
     <w:p>
+      <w:pPr>
+        <w:pStyle w:val="Ttulo1"/>
+      </w:pPr>
+      <w:bookmarkStart w:id="0" w:name="_Toc340786281"/>
       <w:r>
         <w:t xml:space="preserve">Sesión de capacitación de ventas de COLT </w:t>
       </w:r>
@@ -18,8 +22,531 @@
       <w:r>
         <w:t>Magirus</w:t>
       </w:r>
-      <w:proofErr w:type="spellEnd"/>
-    </w:p>
+      <w:bookmarkEnd w:id="0"/>
+      <w:proofErr w:type="spellEnd"/>
+    </w:p>
+    <w:p/>
+    <w:sdt>
+      <w:sdtPr>
+        <w:id w:val="609998542"/>
+        <w:docPartObj>
+          <w:docPartGallery w:val="Table of Contents"/>
+          <w:docPartUnique/>
+        </w:docPartObj>
+      </w:sdtPr>
+      <w:sdtEndPr>
+        <w:rPr>
+          <w:rFonts w:asciiTheme="minorHAnsi" w:eastAsiaTheme="minorHAnsi" w:hAnsiTheme="minorHAnsi" w:cstheme="minorBidi"/>
+          <w:b w:val="0"/>
+          <w:bCs w:val="0"/>
+          <w:color w:val="auto"/>
+          <w:sz w:val="22"/>
+          <w:szCs w:val="22"/>
+        </w:rPr>
+      </w:sdtEndPr>
+      <w:sdtContent>
+        <w:p>
+          <w:pPr>
+            <w:pStyle w:val="TtulodeTDC"/>
+          </w:pPr>
+          <w:r>
+            <w:t>Contenido</w:t>
+          </w:r>
+        </w:p>
+        <w:p>
+          <w:pPr>
+            <w:pStyle w:val="TDC1"/>
+            <w:tabs>
+              <w:tab w:val="right" w:leader="dot" w:pos="8494"/>
+            </w:tabs>
+            <w:rPr>
+              <w:noProof/>
+            </w:rPr>
+          </w:pPr>
+          <w:r>
+            <w:fldChar w:fldCharType="begin"/>
+          </w:r>
+          <w:r>
+            <w:instrText xml:space="preserve"> TOC \o "1-3" \h \z \u </w:instrText>
+          </w:r>
+          <w:r>
+            <w:fldChar w:fldCharType="separate"/>
+          </w:r>
+          <w:hyperlink w:anchor="_Toc340786281" w:history="1">
+            <w:r>
+              <w:rPr>
+                <w:rStyle w:val="Hipervnculo"/>
+                <w:noProof/>
+              </w:rPr>
+              <w:t>Sesión de capacitación de ventas de COLT vCloud con Magirus</w:t>
+            </w:r>
+            <w:r>
+              <w:rPr>
+                <w:noProof/>
+                <w:webHidden/>
+              </w:rPr>
+              <w:tab/>
+            </w:r>
+            <w:r>
+              <w:rPr>
+                <w:noProof/>
+                <w:webHidden/>
+              </w:rPr>
+              <w:fldChar w:fldCharType="begin"/>
+            </w:r>
+            <w:r>
+              <w:rPr>
+                <w:noProof/>
+                <w:webHidden/>
+              </w:rPr>
+              <w:instrText xml:space="preserve"> PAGEREF _Toc340786281 \h </w:instrText>
+            </w:r>
+            <w:r>
+              <w:rPr>
+                <w:noProof/>
+                <w:webHidden/>
+              </w:rPr>
+            </w:r>
+            <w:r>
+              <w:rPr>
+                <w:noProof/>
+                <w:webHidden/>
+              </w:rPr>
+              <w:fldChar w:fldCharType="separate"/>
+            </w:r>
+            <w:r>
+              <w:rPr>
+                <w:noProof/>
+                <w:webHidden/>
+              </w:rPr>
+              <w:t>1</w:t>
+            </w:r>
+            <w:r>
+              <w:rPr>
+                <w:noProof/>
+                <w:webHidden/>
+              </w:rPr>
+              <w:fldChar w:fldCharType="end"/>
+            </w:r>
+          </w:hyperlink>
+        </w:p>
+        <w:p>
+          <w:pPr>
+            <w:pStyle w:val="TDC2"/>
+            <w:tabs>
+              <w:tab w:val="right" w:leader="dot" w:pos="8494"/>
+            </w:tabs>
+            <w:rPr>
+              <w:noProof/>
+            </w:rPr>
+          </w:pPr>
+          <w:hyperlink w:anchor="_Toc340786282" w:history="1">
+            <w:r>
+              <w:rPr>
+                <w:rStyle w:val="Hipervnculo"/>
+                <w:noProof/>
+                <w:lang w:val="en-US"/>
+              </w:rPr>
+              <w:t>Contactos</w:t>
+            </w:r>
+            <w:r>
+              <w:rPr>
+                <w:noProof/>
+                <w:webHidden/>
+              </w:rPr>
+              <w:tab/>
+            </w:r>
+            <w:r>
+              <w:rPr>
+                <w:noProof/>
+                <w:webHidden/>
+              </w:rPr>
+              <w:fldChar w:fldCharType="begin"/>
+            </w:r>
+            <w:r>
+              <w:rPr>
+                <w:noProof/>
+                <w:webHidden/>
+              </w:rPr>
+              <w:instrText xml:space="preserve"> PAGEREF _Toc340786282 \h </w:instrText>
+            </w:r>
+            <w:r>
+              <w:rPr>
+                <w:noProof/>
+                <w:webHidden/>
+              </w:rPr>
+            </w:r>
+            <w:r>
+              <w:rPr>
+                <w:noProof/>
+                <w:webHidden/>
+              </w:rPr>
+              <w:fldChar w:fldCharType="separate"/>
+            </w:r>
+            <w:r>
+              <w:rPr>
+                <w:noProof/>
+                <w:webHidden/>
+              </w:rPr>
+              <w:t>1</w:t>
+            </w:r>
+            <w:r>
+              <w:rPr>
+                <w:noProof/>
+                <w:webHidden/>
+              </w:rPr>
+              <w:fldChar w:fldCharType="end"/>
+            </w:r>
+          </w:hyperlink>
+        </w:p>
+        <w:p>
+          <w:pPr>
+            <w:pStyle w:val="TDC2"/>
+            <w:tabs>
+              <w:tab w:val="right" w:leader="dot" w:pos="8494"/>
+            </w:tabs>
+            <w:rPr>
+              <w:noProof/>
+            </w:rPr>
+          </w:pPr>
+          <w:hyperlink w:anchor="_Toc340786283" w:history="1">
+            <w:r>
+              <w:rPr>
+                <w:rStyle w:val="Hipervnculo"/>
+                <w:noProof/>
+              </w:rPr>
+              <w:t>Visión general</w:t>
+            </w:r>
+            <w:r>
+              <w:rPr>
+                <w:noProof/>
+                <w:webHidden/>
+              </w:rPr>
+              <w:tab/>
+            </w:r>
+            <w:r>
+              <w:rPr>
+                <w:noProof/>
+                <w:webHidden/>
+              </w:rPr>
+              <w:fldChar w:fldCharType="begin"/>
+            </w:r>
+            <w:r>
+              <w:rPr>
+                <w:noProof/>
+                <w:webHidden/>
+              </w:rPr>
+              <w:instrText xml:space="preserve"> PAGEREF _Toc340786283 \h </w:instrText>
+            </w:r>
+            <w:r>
+              <w:rPr>
+                <w:noProof/>
+                <w:webHidden/>
+              </w:rPr>
+            </w:r>
+            <w:r>
+              <w:rPr>
+                <w:noProof/>
+                <w:webHidden/>
+              </w:rPr>
+              <w:fldChar w:fldCharType="separate"/>
+            </w:r>
+            <w:r>
+              <w:rPr>
+                <w:noProof/>
+                <w:webHidden/>
+              </w:rPr>
+              <w:t>2</w:t>
+            </w:r>
+            <w:r>
+              <w:rPr>
+                <w:noProof/>
+                <w:webHidden/>
+              </w:rPr>
+              <w:fldChar w:fldCharType="end"/>
+            </w:r>
+          </w:hyperlink>
+        </w:p>
+        <w:p>
+          <w:pPr>
+            <w:pStyle w:val="TDC2"/>
+            <w:tabs>
+              <w:tab w:val="right" w:leader="dot" w:pos="8494"/>
+            </w:tabs>
+            <w:rPr>
+              <w:noProof/>
+            </w:rPr>
+          </w:pPr>
+          <w:hyperlink w:anchor="_Toc340786284" w:history="1">
+            <w:r>
+              <w:rPr>
+                <w:rStyle w:val="Hipervnculo"/>
+                <w:noProof/>
+              </w:rPr>
+              <w:t>Precios anotados:</w:t>
+            </w:r>
+            <w:r>
+              <w:rPr>
+                <w:noProof/>
+                <w:webHidden/>
+              </w:rPr>
+              <w:tab/>
+            </w:r>
+            <w:r>
+              <w:rPr>
+                <w:noProof/>
+                <w:webHidden/>
+              </w:rPr>
+              <w:fldChar w:fldCharType="begin"/>
+            </w:r>
+            <w:r>
+              <w:rPr>
+                <w:noProof/>
+                <w:webHidden/>
+              </w:rPr>
+              <w:instrText xml:space="preserve"> PAGEREF _Toc340786284 \h </w:instrText>
+            </w:r>
+            <w:r>
+              <w:rPr>
+                <w:noProof/>
+                <w:webHidden/>
+              </w:rPr>
+            </w:r>
+            <w:r>
+              <w:rPr>
+                <w:noProof/>
+                <w:webHidden/>
+              </w:rPr>
+              <w:fldChar w:fldCharType="separate"/>
+            </w:r>
+            <w:r>
+              <w:rPr>
+                <w:noProof/>
+                <w:webHidden/>
+              </w:rPr>
+              <w:t>3</w:t>
+            </w:r>
+            <w:r>
+              <w:rPr>
+                <w:noProof/>
+                <w:webHidden/>
+              </w:rPr>
+              <w:fldChar w:fldCharType="end"/>
+            </w:r>
+          </w:hyperlink>
+        </w:p>
+        <w:p>
+          <w:pPr>
+            <w:pStyle w:val="TDC2"/>
+            <w:tabs>
+              <w:tab w:val="right" w:leader="dot" w:pos="8494"/>
+            </w:tabs>
+            <w:rPr>
+              <w:noProof/>
+            </w:rPr>
+          </w:pPr>
+          <w:hyperlink w:anchor="_Toc340786285" w:history="1">
+            <w:r>
+              <w:rPr>
+                <w:rStyle w:val="Hipervnculo"/>
+                <w:noProof/>
+              </w:rPr>
+              <w:t>Apuntes adicionales</w:t>
+            </w:r>
+            <w:r>
+              <w:rPr>
+                <w:noProof/>
+                <w:webHidden/>
+              </w:rPr>
+              <w:tab/>
+            </w:r>
+            <w:r>
+              <w:rPr>
+                <w:noProof/>
+                <w:webHidden/>
+              </w:rPr>
+              <w:fldChar w:fldCharType="begin"/>
+            </w:r>
+            <w:r>
+              <w:rPr>
+                <w:noProof/>
+                <w:webHidden/>
+              </w:rPr>
+              <w:instrText xml:space="preserve"> PAGEREF _Toc340786285 \h </w:instrText>
+            </w:r>
+            <w:r>
+              <w:rPr>
+                <w:noProof/>
+                <w:webHidden/>
+              </w:rPr>
+            </w:r>
+            <w:r>
+              <w:rPr>
+                <w:noProof/>
+                <w:webHidden/>
+              </w:rPr>
+              <w:fldChar w:fldCharType="separate"/>
+            </w:r>
+            <w:r>
+              <w:rPr>
+                <w:noProof/>
+                <w:webHidden/>
+              </w:rPr>
+              <w:t>4</w:t>
+            </w:r>
+            <w:r>
+              <w:rPr>
+                <w:noProof/>
+                <w:webHidden/>
+              </w:rPr>
+              <w:fldChar w:fldCharType="end"/>
+            </w:r>
+          </w:hyperlink>
+        </w:p>
+        <w:p>
+          <w:pPr>
+            <w:pStyle w:val="TDC3"/>
+            <w:tabs>
+              <w:tab w:val="right" w:leader="dot" w:pos="8494"/>
+            </w:tabs>
+            <w:rPr>
+              <w:noProof/>
+            </w:rPr>
+          </w:pPr>
+          <w:hyperlink w:anchor="_Toc340786286" w:history="1">
+            <w:r>
+              <w:rPr>
+                <w:rStyle w:val="Hipervnculo"/>
+                <w:noProof/>
+              </w:rPr>
+              <w:t>Backup</w:t>
+            </w:r>
+            <w:r>
+              <w:rPr>
+                <w:noProof/>
+                <w:webHidden/>
+              </w:rPr>
+              <w:tab/>
+            </w:r>
+            <w:r>
+              <w:rPr>
+                <w:noProof/>
+                <w:webHidden/>
+              </w:rPr>
+              <w:fldChar w:fldCharType="begin"/>
+            </w:r>
+            <w:r>
+              <w:rPr>
+                <w:noProof/>
+                <w:webHidden/>
+              </w:rPr>
+              <w:instrText xml:space="preserve"> PAGEREF _Toc340786286 \h </w:instrText>
+            </w:r>
+            <w:r>
+              <w:rPr>
+                <w:noProof/>
+                <w:webHidden/>
+              </w:rPr>
+            </w:r>
+            <w:r>
+              <w:rPr>
+                <w:noProof/>
+                <w:webHidden/>
+              </w:rPr>
+              <w:fldChar w:fldCharType="separate"/>
+            </w:r>
+            <w:r>
+              <w:rPr>
+                <w:noProof/>
+                <w:webHidden/>
+              </w:rPr>
+              <w:t>4</w:t>
+            </w:r>
+            <w:r>
+              <w:rPr>
+                <w:noProof/>
+                <w:webHidden/>
+              </w:rPr>
+              <w:fldChar w:fldCharType="end"/>
+            </w:r>
+          </w:hyperlink>
+        </w:p>
+        <w:p>
+          <w:pPr>
+            <w:pStyle w:val="TDC2"/>
+            <w:tabs>
+              <w:tab w:val="right" w:leader="dot" w:pos="8494"/>
+            </w:tabs>
+            <w:rPr>
+              <w:noProof/>
+            </w:rPr>
+          </w:pPr>
+          <w:hyperlink w:anchor="_Toc340786287" w:history="1">
+            <w:r>
+              <w:rPr>
+                <w:rStyle w:val="Hipervnculo"/>
+                <w:noProof/>
+              </w:rPr>
+              <w:t>Aspectos comerciales</w:t>
+            </w:r>
+            <w:r>
+              <w:rPr>
+                <w:noProof/>
+                <w:webHidden/>
+              </w:rPr>
+              <w:tab/>
+            </w:r>
+            <w:r>
+              <w:rPr>
+                <w:noProof/>
+                <w:webHidden/>
+              </w:rPr>
+              <w:fldChar w:fldCharType="begin"/>
+            </w:r>
+            <w:r>
+              <w:rPr>
+                <w:noProof/>
+                <w:webHidden/>
+              </w:rPr>
+              <w:instrText xml:space="preserve"> PAGEREF _Toc340786287 \h </w:instrText>
+            </w:r>
+            <w:r>
+              <w:rPr>
+                <w:noProof/>
+                <w:webHidden/>
+              </w:rPr>
+            </w:r>
+            <w:r>
+              <w:rPr>
+                <w:noProof/>
+                <w:webHidden/>
+              </w:rPr>
+              <w:fldChar w:fldCharType="separate"/>
+            </w:r>
+            <w:r>
+              <w:rPr>
+                <w:noProof/>
+                <w:webHidden/>
+              </w:rPr>
+              <w:t>6</w:t>
+            </w:r>
+            <w:r>
+              <w:rPr>
+                <w:noProof/>
+                <w:webHidden/>
+              </w:rPr>
+              <w:fldChar w:fldCharType="end"/>
+            </w:r>
+          </w:hyperlink>
+        </w:p>
+        <w:p>
+          <w:r>
+            <w:fldChar w:fldCharType="end"/>
+          </w:r>
+        </w:p>
+      </w:sdtContent>
+    </w:sdt>
+    <w:p/>
     <w:p>
       <w:r>
         <w:t xml:space="preserve">Realizada el martes 13 de Noviembre de 2012 en edificio COLT en </w:t>
@@ -104,23 +631,34 @@
     </w:p>
     <w:p>
       <w:pPr>
-        <w:rPr>
-          <w:lang w:val="en-US"/>
-        </w:rPr>
-      </w:pPr>
-      <w:proofErr w:type="spellStart"/>
-      <w:r>
-        <w:rPr>
-          <w:lang w:val="en-US"/>
-        </w:rPr>
-        <w:t>Presentaron</w:t>
-      </w:r>
-      <w:proofErr w:type="spellEnd"/>
-      <w:r>
-        <w:rPr>
-          <w:lang w:val="en-US"/>
-        </w:rPr>
-        <w:t xml:space="preserve">: </w:t>
+        <w:pStyle w:val="Ttulo2"/>
+        <w:rPr>
+          <w:lang w:val="en-US"/>
+        </w:rPr>
+      </w:pPr>
+      <w:bookmarkStart w:id="1" w:name="_Toc340786282"/>
+      <w:proofErr w:type="spellStart"/>
+      <w:r>
+        <w:rPr>
+          <w:lang w:val="en-US"/>
+        </w:rPr>
+        <w:t>Contactos</w:t>
+      </w:r>
+      <w:bookmarkEnd w:id="1"/>
+      <w:proofErr w:type="spellEnd"/>
+    </w:p>
+    <w:p>
+      <w:pPr>
+        <w:pStyle w:val="Ttulo2"/>
+        <w:rPr>
+          <w:lang w:val="en-US"/>
+        </w:rPr>
+      </w:pPr>
+      <w:r>
+        <w:rPr>
+          <w:lang w:val="en-US"/>
+        </w:rPr>
+        <w:t xml:space="preserve"> </w:t>
       </w:r>
     </w:p>
     <w:p>
@@ -261,10 +799,11 @@
         <w:rPr>
           <w:b/>
           <w:bCs/>
+          <w:lang w:val="en-US"/>
         </w:rPr>
         <w:t xml:space="preserve">” ( </w:t>
       </w:r>
-      <w:hyperlink r:id="rId5" w:history="1">
+      <w:hyperlink r:id="rId6" w:history="1">
         <w:r>
           <w:rPr>
             <w:rStyle w:val="Hipervnculo"/>
@@ -362,7 +901,7 @@
         </w:rPr>
         <w:t xml:space="preserve"> (</w:t>
       </w:r>
-      <w:hyperlink r:id="rId6" w:history="1">
+      <w:hyperlink r:id="rId7" w:history="1">
         <w:r>
           <w:rPr>
             <w:rStyle w:val="Hipervnculo"/>
@@ -429,7 +968,7 @@
         </w:rPr>
         <w:t xml:space="preserve">: </w:t>
       </w:r>
-      <w:bookmarkStart w:id="0" w:name="webProfileURL"/>
+      <w:bookmarkStart w:id="2" w:name="webProfileURL"/>
       <w:r>
         <w:rPr>
           <w:bCs/>
@@ -568,7 +1107,7 @@
         </w:rPr>
         <w:fldChar w:fldCharType="end"/>
       </w:r>
-      <w:bookmarkEnd w:id="0"/>
+      <w:bookmarkEnd w:id="2"/>
       <w:r>
         <w:rPr>
           <w:rStyle w:val="Hipervnculo"/>
@@ -590,6 +1129,9 @@
     </w:p>
     <w:p>
       <w:r>
+        <w:rPr>
+          <w:lang w:val="en-US"/>
+        </w:rPr>
         <w:t xml:space="preserve"> </w:t>
       </w:r>
       <w:r>
@@ -637,8 +1179,18 @@
       </w:r>
     </w:p>
     <w:p>
+      <w:pPr>
+        <w:pStyle w:val="Ttulo2"/>
+      </w:pPr>
+      <w:bookmarkStart w:id="3" w:name="_Toc340786283"/>
       <w:r>
         <w:lastRenderedPageBreak/>
+        <w:t>Visión general</w:t>
+      </w:r>
+      <w:bookmarkEnd w:id="3"/>
+    </w:p>
+    <w:p>
+      <w:r>
         <w:t xml:space="preserve">COLT tiene una instalación de hardware sobre la que corre </w:t>
       </w:r>
       <w:proofErr w:type="spellStart"/>
@@ -691,7 +1243,7 @@
                     <pic:cNvPicPr/>
                   </pic:nvPicPr>
                   <pic:blipFill>
-                    <a:blip r:embed="rId7" cstate="print"/>
+                    <a:blip r:embed="rId8" cstate="print"/>
                     <a:stretch>
                       <a:fillRect/>
                     </a:stretch>
@@ -850,7 +1402,7 @@
       </w:r>
     </w:p>
     <w:p>
-      <w:hyperlink r:id="rId8" w:history="1">
+      <w:hyperlink r:id="rId9" w:history="1">
         <w:r>
           <w:rPr>
             <w:rStyle w:val="Hipervnculo"/>
@@ -860,7 +1412,7 @@
       </w:hyperlink>
     </w:p>
     <w:p>
-      <w:hyperlink r:id="rId9" w:history="1">
+      <w:hyperlink r:id="rId10" w:history="1">
         <w:r>
           <w:rPr>
             <w:rStyle w:val="Hipervnculo"/>
@@ -944,9 +1496,14 @@
       </w:r>
     </w:p>
     <w:p>
+      <w:pPr>
+        <w:pStyle w:val="Ttulo2"/>
+      </w:pPr>
+      <w:bookmarkStart w:id="4" w:name="_Toc340786284"/>
       <w:r>
         <w:t>Precios anotados:</w:t>
       </w:r>
+      <w:bookmarkEnd w:id="4"/>
     </w:p>
     <w:p>
       <w:r>
@@ -1557,7 +2114,828 @@
         <w:t xml:space="preserve"> 298€/mes ¿?</w:t>
       </w:r>
     </w:p>
+    <w:p>
+      <w:pPr>
+        <w:pStyle w:val="Ttulo2"/>
+      </w:pPr>
+      <w:bookmarkStart w:id="5" w:name="_Toc340786285"/>
+      <w:r>
+        <w:t>Apuntes adicionales</w:t>
+      </w:r>
+      <w:bookmarkEnd w:id="5"/>
+    </w:p>
+    <w:p>
+      <w:proofErr w:type="spellStart"/>
+      <w:proofErr w:type="gramStart"/>
+      <w:r>
+        <w:t>vCD</w:t>
+      </w:r>
+      <w:proofErr w:type="spellEnd"/>
+      <w:proofErr w:type="gramEnd"/>
+      <w:r>
+        <w:t xml:space="preserve"> es una evolución de LAN Manager de </w:t>
+      </w:r>
+      <w:proofErr w:type="spellStart"/>
+      <w:r>
+        <w:t>VMware</w:t>
+      </w:r>
+      <w:proofErr w:type="spellEnd"/>
+      <w:r>
+        <w:t>.</w:t>
+      </w:r>
+    </w:p>
+    <w:p>
+      <w:proofErr w:type="spellStart"/>
+      <w:r>
+        <w:t>Linked</w:t>
+      </w:r>
+      <w:proofErr w:type="spellEnd"/>
+      <w:r>
+        <w:t xml:space="preserve"> clones para reducir uso de disco cuando se hacen instancias desde un mismo </w:t>
+      </w:r>
+      <w:proofErr w:type="spellStart"/>
+      <w:r>
+        <w:t>template</w:t>
+      </w:r>
+      <w:proofErr w:type="spellEnd"/>
+    </w:p>
+    <w:p>
+      <w:proofErr w:type="spellStart"/>
+      <w:proofErr w:type="gramStart"/>
+      <w:r>
+        <w:t>vCloud</w:t>
+      </w:r>
+      <w:proofErr w:type="spellEnd"/>
+      <w:proofErr w:type="gramEnd"/>
+      <w:r>
+        <w:t xml:space="preserve"> </w:t>
+      </w:r>
+      <w:proofErr w:type="spellStart"/>
+      <w:r>
+        <w:t>connector</w:t>
+      </w:r>
+      <w:proofErr w:type="spellEnd"/>
+      <w:r>
+        <w:t xml:space="preserve"> permite exportar (NO </w:t>
+      </w:r>
+      <w:proofErr w:type="spellStart"/>
+      <w:r>
+        <w:t>vmotion</w:t>
+      </w:r>
+      <w:proofErr w:type="spellEnd"/>
+      <w:r>
+        <w:t xml:space="preserve">) </w:t>
+      </w:r>
+      <w:proofErr w:type="spellStart"/>
+      <w:r>
+        <w:t>vm</w:t>
+      </w:r>
+      <w:proofErr w:type="spellEnd"/>
+      <w:r>
+        <w:t xml:space="preserve"> desde nube privada a COLT. Es estándar y se puede usar para recuperar las </w:t>
+      </w:r>
+      <w:proofErr w:type="spellStart"/>
+      <w:r>
+        <w:t>vm</w:t>
+      </w:r>
+      <w:proofErr w:type="spellEnd"/>
+      <w:r>
+        <w:t xml:space="preserve"> desde el </w:t>
+      </w:r>
+      <w:proofErr w:type="spellStart"/>
+      <w:r>
+        <w:t>vCloud</w:t>
+      </w:r>
+      <w:proofErr w:type="spellEnd"/>
+      <w:r>
+        <w:t xml:space="preserve"> a la nube privada o incluso a otro proveedor con </w:t>
+      </w:r>
+      <w:proofErr w:type="spellStart"/>
+      <w:r>
+        <w:t>vCD</w:t>
+      </w:r>
+      <w:proofErr w:type="spellEnd"/>
+      <w:r>
+        <w:t xml:space="preserve"> (no hay </w:t>
+      </w:r>
+      <w:proofErr w:type="spellStart"/>
+      <w:r>
+        <w:t>lock</w:t>
+      </w:r>
+      <w:proofErr w:type="spellEnd"/>
+      <w:r>
+        <w:t>-in con COLT)</w:t>
+      </w:r>
+    </w:p>
+    <w:p>
+      <w:pPr>
+        <w:pStyle w:val="Ttulo3"/>
+      </w:pPr>
+      <w:bookmarkStart w:id="6" w:name="_Toc340786286"/>
+      <w:proofErr w:type="spellStart"/>
+      <w:r>
+        <w:t>Backup</w:t>
+      </w:r>
+      <w:bookmarkEnd w:id="6"/>
+      <w:proofErr w:type="spellEnd"/>
+    </w:p>
+    <w:p>
+      <w:r>
+        <w:t xml:space="preserve">COLT ofrece como para alojamiento estándar la opción de </w:t>
+      </w:r>
+      <w:proofErr w:type="spellStart"/>
+      <w:r>
+        <w:t>Managed</w:t>
+      </w:r>
+      <w:proofErr w:type="spellEnd"/>
+      <w:r>
+        <w:t xml:space="preserve"> </w:t>
+      </w:r>
+      <w:proofErr w:type="spellStart"/>
+      <w:r>
+        <w:t>Backup</w:t>
+      </w:r>
+      <w:proofErr w:type="spellEnd"/>
+      <w:r>
+        <w:t xml:space="preserve"> mediante EMC </w:t>
+      </w:r>
+      <w:proofErr w:type="spellStart"/>
+      <w:r>
+        <w:t>Networker</w:t>
+      </w:r>
+      <w:proofErr w:type="spellEnd"/>
+      <w:r>
+        <w:t xml:space="preserve">. Se basa en el uso de agentes en las maquinas virtuales y la copia reside en un </w:t>
+      </w:r>
+      <w:proofErr w:type="spellStart"/>
+      <w:r>
+        <w:t>datacenter</w:t>
+      </w:r>
+      <w:proofErr w:type="spellEnd"/>
+      <w:r>
+        <w:t xml:space="preserve"> distinto al de </w:t>
+      </w:r>
+      <w:proofErr w:type="spellStart"/>
+      <w:r>
+        <w:t>vCloud</w:t>
+      </w:r>
+      <w:proofErr w:type="spellEnd"/>
+      <w:r>
+        <w:t xml:space="preserve"> </w:t>
+      </w:r>
+      <w:proofErr w:type="spellStart"/>
+      <w:r>
+        <w:t>Datacenter</w:t>
+      </w:r>
+      <w:proofErr w:type="spellEnd"/>
+      <w:r>
+        <w:t>. Incluye políticas de retención de 2</w:t>
+      </w:r>
+      <w:proofErr w:type="gramStart"/>
+      <w:r>
+        <w:t>,5,13</w:t>
+      </w:r>
+      <w:proofErr w:type="gramEnd"/>
+      <w:r>
+        <w:t xml:space="preserve"> semanas y más.</w:t>
+      </w:r>
+    </w:p>
+    <w:p>
+      <w:r>
+        <w:t xml:space="preserve">Como </w:t>
+      </w:r>
+      <w:proofErr w:type="spellStart"/>
+      <w:r>
+        <w:t>VMware</w:t>
+      </w:r>
+      <w:proofErr w:type="spellEnd"/>
+      <w:r>
+        <w:t xml:space="preserve"> no consigue comprometer una fecha para su solución de SRM (</w:t>
+      </w:r>
+      <w:proofErr w:type="spellStart"/>
+      <w:r>
+        <w:t>site</w:t>
+      </w:r>
+      <w:proofErr w:type="spellEnd"/>
+      <w:r>
+        <w:t xml:space="preserve"> </w:t>
+      </w:r>
+      <w:proofErr w:type="spellStart"/>
+      <w:r>
+        <w:t>recovery</w:t>
+      </w:r>
+      <w:proofErr w:type="spellEnd"/>
+      <w:r>
+        <w:t xml:space="preserve"> manager) los proveedores se deben apoyar en soluciones de terceros. COLT ofrece:</w:t>
+      </w:r>
+    </w:p>
+    <w:p>
+      <w:pPr>
+        <w:pStyle w:val="Prrafodelista"/>
+        <w:numPr>
+          <w:ilvl w:val="0"/>
+          <w:numId w:val="7"/>
+        </w:numPr>
+      </w:pPr>
+      <w:proofErr w:type="spellStart"/>
+      <w:r>
+        <w:t>Netbackup</w:t>
+      </w:r>
+      <w:proofErr w:type="spellEnd"/>
+      <w:r>
+        <w:t xml:space="preserve"> de Symantec para el </w:t>
+      </w:r>
+      <w:proofErr w:type="spellStart"/>
+      <w:r>
+        <w:t>backup</w:t>
+      </w:r>
+      <w:proofErr w:type="spellEnd"/>
+      <w:r>
+        <w:t xml:space="preserve">, que funciona a nivel </w:t>
+      </w:r>
+      <w:proofErr w:type="spellStart"/>
+      <w:r>
+        <w:t>hypervisor</w:t>
+      </w:r>
+      <w:proofErr w:type="spellEnd"/>
+      <w:r>
+        <w:t xml:space="preserve"> (a nivel de LUN, </w:t>
+      </w:r>
+      <w:proofErr w:type="spellStart"/>
+      <w:r>
+        <w:t>multitenant</w:t>
+      </w:r>
+      <w:proofErr w:type="spellEnd"/>
+      <w:r>
+        <w:t xml:space="preserve">) en el mismo </w:t>
+      </w:r>
+      <w:proofErr w:type="spellStart"/>
+      <w:r>
+        <w:t>datacenter</w:t>
+      </w:r>
+      <w:proofErr w:type="spellEnd"/>
+      <w:r>
+        <w:t xml:space="preserve"> o contra otro </w:t>
+      </w:r>
+      <w:proofErr w:type="spellStart"/>
+      <w:r>
+        <w:t>datacenter</w:t>
+      </w:r>
+      <w:proofErr w:type="spellEnd"/>
+      <w:r>
+        <w:t xml:space="preserve"> (</w:t>
+      </w:r>
+      <w:proofErr w:type="spellStart"/>
+      <w:r>
+        <w:t>p.ej</w:t>
+      </w:r>
+      <w:proofErr w:type="spellEnd"/>
+      <w:r>
+        <w:t xml:space="preserve"> Paris), no necesita agentes.</w:t>
+      </w:r>
+    </w:p>
+    <w:p>
+      <w:pPr>
+        <w:pStyle w:val="Prrafodelista"/>
+        <w:numPr>
+          <w:ilvl w:val="0"/>
+          <w:numId w:val="7"/>
+        </w:numPr>
+      </w:pPr>
+      <w:r>
+        <w:t>Zert0 para replica con bajos RTO/RPO</w:t>
+      </w:r>
+    </w:p>
+    <w:p>
+      <w:r>
+        <w:lastRenderedPageBreak/>
+        <w:t xml:space="preserve">No es una opción del servicio </w:t>
+      </w:r>
+      <w:proofErr w:type="spellStart"/>
+      <w:r>
+        <w:t>vCloud</w:t>
+      </w:r>
+      <w:proofErr w:type="spellEnd"/>
+      <w:r>
+        <w:t xml:space="preserve"> el uso de dispositivos físicos (</w:t>
+      </w:r>
+      <w:proofErr w:type="spellStart"/>
+      <w:r>
+        <w:t>p.ej</w:t>
+      </w:r>
+      <w:proofErr w:type="spellEnd"/>
+      <w:r>
+        <w:t xml:space="preserve"> firewalls o balanceadores)</w:t>
+      </w:r>
+    </w:p>
+    <w:p>
+      <w:r>
+        <w:t xml:space="preserve">Se permite el uso de virtual </w:t>
+      </w:r>
+      <w:proofErr w:type="spellStart"/>
+      <w:r>
+        <w:t>appliances</w:t>
+      </w:r>
+      <w:proofErr w:type="spellEnd"/>
+      <w:r>
+        <w:t xml:space="preserve"> pero sin ningún tipo de soporte o gestión por parte de COLT. Se debe tener en cuenta que </w:t>
+      </w:r>
+      <w:proofErr w:type="spellStart"/>
+      <w:r>
+        <w:t>vCD</w:t>
+      </w:r>
+      <w:proofErr w:type="spellEnd"/>
+      <w:r>
+        <w:t xml:space="preserve"> 5.1 incluye funcionalidades que evitan la necesidad de </w:t>
+      </w:r>
+      <w:proofErr w:type="spellStart"/>
+      <w:r>
+        <w:t>appliances</w:t>
+      </w:r>
+      <w:proofErr w:type="spellEnd"/>
+      <w:r>
+        <w:t xml:space="preserve"> en muchos casos (</w:t>
+      </w:r>
+      <w:proofErr w:type="spellStart"/>
+      <w:r>
+        <w:t>p.ej</w:t>
+      </w:r>
+      <w:proofErr w:type="spellEnd"/>
+      <w:r>
+        <w:t xml:space="preserve"> balanceo).</w:t>
+      </w:r>
+    </w:p>
+    <w:p>
+      <w:r>
+        <w:t xml:space="preserve">El acceso de red a la Virtual </w:t>
+      </w:r>
+      <w:proofErr w:type="spellStart"/>
+      <w:r>
+        <w:t>Private</w:t>
+      </w:r>
+      <w:proofErr w:type="spellEnd"/>
+      <w:r>
+        <w:t xml:space="preserve"> Cloud (VPC) puede ser:</w:t>
+      </w:r>
+    </w:p>
+    <w:p>
+      <w:pPr>
+        <w:pStyle w:val="Prrafodelista"/>
+        <w:numPr>
+          <w:ilvl w:val="0"/>
+          <w:numId w:val="7"/>
+        </w:numPr>
+      </w:pPr>
+      <w:r>
+        <w:t>IP Access: es “internet” en nomenclatura COLT</w:t>
+      </w:r>
+    </w:p>
+    <w:p>
+      <w:pPr>
+        <w:pStyle w:val="Prrafodelista"/>
+        <w:numPr>
+          <w:ilvl w:val="0"/>
+          <w:numId w:val="7"/>
+        </w:numPr>
+      </w:pPr>
+      <w:r>
+        <w:t xml:space="preserve">VPN MPLS, con otros operadores es posible mediante el uso de la </w:t>
+      </w:r>
+      <w:proofErr w:type="spellStart"/>
+      <w:r>
+        <w:t>meet</w:t>
+      </w:r>
+      <w:proofErr w:type="spellEnd"/>
+      <w:r>
+        <w:t xml:space="preserve"> </w:t>
+      </w:r>
+      <w:proofErr w:type="spellStart"/>
+      <w:r>
+        <w:t>room</w:t>
+      </w:r>
+      <w:proofErr w:type="spellEnd"/>
+      <w:r>
+        <w:t xml:space="preserve"> en el </w:t>
+      </w:r>
+      <w:proofErr w:type="spellStart"/>
+      <w:r>
+        <w:t>datacenter</w:t>
+      </w:r>
+      <w:proofErr w:type="spellEnd"/>
+    </w:p>
+    <w:p>
+      <w:pPr>
+        <w:pStyle w:val="Prrafodelista"/>
+        <w:numPr>
+          <w:ilvl w:val="0"/>
+          <w:numId w:val="7"/>
+        </w:numPr>
+      </w:pPr>
+      <w:proofErr w:type="spellStart"/>
+      <w:r>
+        <w:t>LANLink</w:t>
+      </w:r>
+      <w:proofErr w:type="spellEnd"/>
+      <w:r>
+        <w:t xml:space="preserve">, que permite unir en capa 2 el VPC con el </w:t>
+      </w:r>
+      <w:proofErr w:type="spellStart"/>
+      <w:r>
+        <w:t>datacenter</w:t>
+      </w:r>
+      <w:proofErr w:type="spellEnd"/>
+      <w:r>
+        <w:t xml:space="preserve"> cliente con muy bajas latencias. COLT es reconocido en implementar este servicio con éxito de manera habitual</w:t>
+      </w:r>
+    </w:p>
+    <w:p>
+      <w:pPr>
+        <w:pStyle w:val="Prrafodelista"/>
+        <w:numPr>
+          <w:ilvl w:val="0"/>
+          <w:numId w:val="7"/>
+        </w:numPr>
+      </w:pPr>
+      <w:r>
+        <w:t xml:space="preserve">VPN </w:t>
+      </w:r>
+      <w:proofErr w:type="spellStart"/>
+      <w:r>
+        <w:t>IPSec</w:t>
+      </w:r>
+      <w:proofErr w:type="spellEnd"/>
+    </w:p>
+    <w:p>
+      <w:r>
+        <w:t>Existe una herramienta llamada “huella” que permite conocer la cobertura de fibra de COLT en un punto geográfico dado (es pública</w:t>
+      </w:r>
+      <w:proofErr w:type="gramStart"/>
+      <w:r>
+        <w:t>?</w:t>
+      </w:r>
+      <w:proofErr w:type="gramEnd"/>
+      <w:r>
+        <w:t>).</w:t>
+      </w:r>
+    </w:p>
     <w:p/>
+    <w:p>
+      <w:r>
+        <w:br w:type="page"/>
+      </w:r>
+    </w:p>
+    <w:p>
+      <w:pPr>
+        <w:pStyle w:val="Ttulo2"/>
+      </w:pPr>
+      <w:bookmarkStart w:id="7" w:name="_Toc340786287"/>
+      <w:r>
+        <w:lastRenderedPageBreak/>
+        <w:t>Aspectos comerciales</w:t>
+      </w:r>
+      <w:bookmarkEnd w:id="7"/>
+    </w:p>
+    <w:p>
+      <w:r>
+        <w:t xml:space="preserve">Existe mucha oferta </w:t>
+      </w:r>
+      <w:proofErr w:type="spellStart"/>
+      <w:r>
+        <w:t>IaaS</w:t>
+      </w:r>
+      <w:proofErr w:type="spellEnd"/>
+      <w:r>
+        <w:t xml:space="preserve">  y para tener éxito hay que conocer la historia del cliente (si tiene ya </w:t>
+      </w:r>
+      <w:proofErr w:type="spellStart"/>
+      <w:r>
+        <w:t>virtualizacion</w:t>
+      </w:r>
+      <w:proofErr w:type="spellEnd"/>
+      <w:r>
+        <w:t xml:space="preserve">, si parte de alojamiento convencional, su problemática, </w:t>
+      </w:r>
+      <w:proofErr w:type="spellStart"/>
+      <w:r>
+        <w:t>etc</w:t>
+      </w:r>
+      <w:proofErr w:type="spellEnd"/>
+      <w:r>
+        <w:t>). Se propusieron cuatro factores principales:</w:t>
+      </w:r>
+    </w:p>
+    <w:p>
+      <w:pPr>
+        <w:pStyle w:val="Prrafodelista"/>
+        <w:numPr>
+          <w:ilvl w:val="0"/>
+          <w:numId w:val="7"/>
+        </w:numPr>
+      </w:pPr>
+      <w:r>
+        <w:t xml:space="preserve">Transformación tecnológica, </w:t>
+      </w:r>
+      <w:proofErr w:type="spellStart"/>
+      <w:r>
+        <w:t>p.ej</w:t>
+      </w:r>
+      <w:proofErr w:type="spellEnd"/>
+      <w:r>
+        <w:t>: para obtener flexibilidad</w:t>
+      </w:r>
+    </w:p>
+    <w:p>
+      <w:pPr>
+        <w:pStyle w:val="Prrafodelista"/>
+        <w:numPr>
+          <w:ilvl w:val="0"/>
+          <w:numId w:val="7"/>
+        </w:numPr>
+      </w:pPr>
+      <w:r>
+        <w:t xml:space="preserve">Control del riesgo, </w:t>
+      </w:r>
+      <w:proofErr w:type="spellStart"/>
+      <w:r>
+        <w:t>p.ej</w:t>
+      </w:r>
+      <w:proofErr w:type="spellEnd"/>
+      <w:r>
+        <w:t>: estandarizar seguridad, control de recursos</w:t>
+      </w:r>
+    </w:p>
+    <w:p>
+      <w:pPr>
+        <w:pStyle w:val="Prrafodelista"/>
+        <w:numPr>
+          <w:ilvl w:val="0"/>
+          <w:numId w:val="7"/>
+        </w:numPr>
+      </w:pPr>
+      <w:r>
+        <w:t>Reducción de costes</w:t>
+      </w:r>
+    </w:p>
+    <w:p>
+      <w:pPr>
+        <w:pStyle w:val="Prrafodelista"/>
+        <w:numPr>
+          <w:ilvl w:val="0"/>
+          <w:numId w:val="7"/>
+        </w:numPr>
+      </w:pPr>
+      <w:r>
+        <w:t xml:space="preserve">Reducir </w:t>
+      </w:r>
+      <w:proofErr w:type="spellStart"/>
+      <w:r>
+        <w:t>Speed</w:t>
+      </w:r>
+      <w:proofErr w:type="spellEnd"/>
+      <w:r>
+        <w:t xml:space="preserve"> </w:t>
+      </w:r>
+      <w:proofErr w:type="spellStart"/>
+      <w:r>
+        <w:t>to</w:t>
+      </w:r>
+      <w:proofErr w:type="spellEnd"/>
+      <w:r>
+        <w:t xml:space="preserve"> </w:t>
+      </w:r>
+      <w:proofErr w:type="spellStart"/>
+      <w:r>
+        <w:t>Market</w:t>
+      </w:r>
+      <w:proofErr w:type="spellEnd"/>
+    </w:p>
+    <w:p>
+      <w:r>
+        <w:t xml:space="preserve">Se sugirió encontrar la necesidad puntual del cliente y hacer una exploración compartida de </w:t>
+      </w:r>
+      <w:proofErr w:type="spellStart"/>
+      <w:r>
+        <w:t>IaaS</w:t>
+      </w:r>
+      <w:proofErr w:type="spellEnd"/>
+      <w:r>
+        <w:t xml:space="preserve"> para solventarla, teniendo en cuenta que el cliente puede estar ya (des)informado sobre los servicios en la nube.</w:t>
+      </w:r>
+    </w:p>
+    <w:p>
+      <w:r>
+        <w:t>Se está produciendo una desintermediación de la cadena de valor de IT (</w:t>
+      </w:r>
+      <w:proofErr w:type="spellStart"/>
+      <w:r>
+        <w:t>p.ej</w:t>
+      </w:r>
+      <w:proofErr w:type="spellEnd"/>
+      <w:r>
+        <w:t xml:space="preserve"> Amazon). Para poder abordar una oferta hay que cualificar al cliente, puede entrar en tres casos principales:</w:t>
+      </w:r>
+    </w:p>
+    <w:p>
+      <w:pPr>
+        <w:pStyle w:val="Prrafodelista"/>
+        <w:numPr>
+          <w:ilvl w:val="0"/>
+          <w:numId w:val="7"/>
+        </w:numPr>
+      </w:pPr>
+      <w:proofErr w:type="spellStart"/>
+      <w:r>
+        <w:t>Externalización</w:t>
+      </w:r>
+      <w:proofErr w:type="spellEnd"/>
+      <w:r>
+        <w:t xml:space="preserve"> de servicios (</w:t>
+      </w:r>
+      <w:proofErr w:type="spellStart"/>
+      <w:r>
+        <w:t>p.ej</w:t>
+      </w:r>
+      <w:proofErr w:type="spellEnd"/>
+      <w:r>
+        <w:t xml:space="preserve"> descargar </w:t>
+      </w:r>
+      <w:proofErr w:type="spellStart"/>
+      <w:r>
+        <w:t>dept</w:t>
+      </w:r>
+      <w:proofErr w:type="spellEnd"/>
+      <w:r>
+        <w:t>. IT)</w:t>
+      </w:r>
+    </w:p>
+    <w:p>
+      <w:pPr>
+        <w:pStyle w:val="Prrafodelista"/>
+        <w:numPr>
+          <w:ilvl w:val="0"/>
+          <w:numId w:val="7"/>
+        </w:numPr>
+      </w:pPr>
+      <w:r>
+        <w:t>Migración de servicios (</w:t>
+      </w:r>
+      <w:proofErr w:type="spellStart"/>
+      <w:r>
+        <w:t>p.ej</w:t>
+      </w:r>
+      <w:proofErr w:type="spellEnd"/>
+      <w:r>
+        <w:t xml:space="preserve"> </w:t>
+      </w:r>
+      <w:proofErr w:type="spellStart"/>
+      <w:r>
+        <w:t>virtualización</w:t>
+      </w:r>
+      <w:proofErr w:type="spellEnd"/>
+      <w:r>
+        <w:t>)</w:t>
+      </w:r>
+    </w:p>
+    <w:p>
+      <w:pPr>
+        <w:pStyle w:val="Prrafodelista"/>
+        <w:numPr>
+          <w:ilvl w:val="0"/>
+          <w:numId w:val="7"/>
+        </w:numPr>
+      </w:pPr>
+      <w:r>
+        <w:t xml:space="preserve">Nuevas oportunidades (p.ej. cambios de sede, organizacionales, </w:t>
+      </w:r>
+      <w:proofErr w:type="spellStart"/>
+      <w:r>
+        <w:t>etc</w:t>
+      </w:r>
+      <w:proofErr w:type="spellEnd"/>
+      <w:r>
+        <w:t>)</w:t>
+      </w:r>
+    </w:p>
+    <w:p>
+      <w:r>
+        <w:t>Necesario considerar qué conoce el cliente previamente.</w:t>
+      </w:r>
+    </w:p>
+    <w:p>
+      <w:r>
+        <w:t>Técnicas de venta: SPIN (Situación Problemas Implicaciones y Necesidades)</w:t>
+      </w:r>
+    </w:p>
+    <w:p>
+      <w:r>
+        <w:t>En general hay que abordar al CFO cada vez más, no solo al CIO, contemplando:</w:t>
+      </w:r>
+    </w:p>
+    <w:p>
+      <w:pPr>
+        <w:pStyle w:val="Prrafodelista"/>
+        <w:numPr>
+          <w:ilvl w:val="0"/>
+          <w:numId w:val="7"/>
+        </w:numPr>
+      </w:pPr>
+      <w:r>
+        <w:t>Preguntas directas sobre los retos en la infraestructura (desacoplar de las aplicaciones y servicios)</w:t>
+      </w:r>
+    </w:p>
+    <w:p>
+      <w:pPr>
+        <w:pStyle w:val="Prrafodelista"/>
+        <w:numPr>
+          <w:ilvl w:val="0"/>
+          <w:numId w:val="7"/>
+        </w:numPr>
+      </w:pPr>
+      <w:r>
+        <w:t>Posibilidades de (</w:t>
+      </w:r>
+      <w:proofErr w:type="spellStart"/>
+      <w:r>
+        <w:t>p.ej</w:t>
+      </w:r>
+      <w:proofErr w:type="spellEnd"/>
+      <w:r>
+        <w:t xml:space="preserve"> incluso eliminar) el ciclo de inversión</w:t>
+      </w:r>
+    </w:p>
+    <w:p>
+      <w:pPr>
+        <w:pStyle w:val="Prrafodelista"/>
+        <w:numPr>
+          <w:ilvl w:val="0"/>
+          <w:numId w:val="7"/>
+        </w:numPr>
+      </w:pPr>
+      <w:r>
+        <w:t>Aumentar liquidez, reducir deuda</w:t>
+      </w:r>
+    </w:p>
+    <w:p>
+      <w:pPr>
+        <w:pStyle w:val="Prrafodelista"/>
+        <w:numPr>
+          <w:ilvl w:val="0"/>
+          <w:numId w:val="7"/>
+        </w:numPr>
+      </w:pPr>
+      <w:r>
+        <w:t>Evitar cuestiones de alimentación, refrigeración y seguridad física</w:t>
+      </w:r>
+    </w:p>
+    <w:p>
+      <w:pPr>
+        <w:pStyle w:val="Prrafodelista"/>
+        <w:numPr>
+          <w:ilvl w:val="0"/>
+          <w:numId w:val="7"/>
+        </w:numPr>
+      </w:pPr>
+      <w:r>
+        <w:t>Reducción costes personal IT y flexibilidad empresarial</w:t>
+      </w:r>
+    </w:p>
+    <w:p>
+      <w:r>
+        <w:t>Dos dimensiones a tratar con CIO / CFO:</w:t>
+      </w:r>
+    </w:p>
+    <w:p>
+      <w:pPr>
+        <w:pStyle w:val="Prrafodelista"/>
+        <w:numPr>
+          <w:ilvl w:val="0"/>
+          <w:numId w:val="7"/>
+        </w:numPr>
+      </w:pPr>
+      <w:r>
+        <w:t>Beneficios de TCO (que ya conocen los CIO)</w:t>
+      </w:r>
+    </w:p>
+    <w:p>
+      <w:pPr>
+        <w:pStyle w:val="Prrafodelista"/>
+        <w:numPr>
+          <w:ilvl w:val="0"/>
+          <w:numId w:val="7"/>
+        </w:numPr>
+      </w:pPr>
+      <w:r>
+        <w:t xml:space="preserve">Beneficios de negocio (escalabilidad, reducción de riesgos, </w:t>
+      </w:r>
+      <w:proofErr w:type="spellStart"/>
+      <w:r>
+        <w:t>etc</w:t>
+      </w:r>
+      <w:proofErr w:type="spellEnd"/>
+      <w:r>
+        <w:t>, más competencia de los CFO)</w:t>
+      </w:r>
+    </w:p>
     <w:sectPr>
       <w:pgSz w:w="11906" w:h="16838"/>
       <w:pgMar w:top="1417" w:right="1701" w:bottom="1417" w:left="1701" w:header="708" w:footer="708" w:gutter="0"/>
@@ -2546,6 +3924,75 @@
     <w:qFormat/>
     <w:rsid w:val="00F62E5A"/>
   </w:style>
+  <w:style w:type="paragraph" w:styleId="Ttulo1">
+    <w:name w:val="heading 1"/>
+    <w:basedOn w:val="Normal"/>
+    <w:next w:val="Normal"/>
+    <w:link w:val="Ttulo1Car"/>
+    <w:uiPriority w:val="9"/>
+    <w:qFormat/>
+    <w:rsid w:val="007A57D6"/>
+    <w:pPr>
+      <w:keepNext/>
+      <w:keepLines/>
+      <w:spacing w:before="480" w:after="0"/>
+      <w:outlineLvl w:val="0"/>
+    </w:pPr>
+    <w:rPr>
+      <w:rFonts w:asciiTheme="majorHAnsi" w:eastAsiaTheme="majorEastAsia" w:hAnsiTheme="majorHAnsi" w:cstheme="majorBidi"/>
+      <w:b/>
+      <w:bCs/>
+      <w:color w:val="365F91" w:themeColor="accent1" w:themeShade="BF"/>
+      <w:sz w:val="28"/>
+      <w:szCs w:val="28"/>
+    </w:rPr>
+  </w:style>
+  <w:style w:type="paragraph" w:styleId="Ttulo2">
+    <w:name w:val="heading 2"/>
+    <w:basedOn w:val="Normal"/>
+    <w:next w:val="Normal"/>
+    <w:link w:val="Ttulo2Car"/>
+    <w:uiPriority w:val="9"/>
+    <w:unhideWhenUsed/>
+    <w:qFormat/>
+    <w:rsid w:val="0001769B"/>
+    <w:pPr>
+      <w:keepNext/>
+      <w:keepLines/>
+      <w:spacing w:before="200" w:after="0"/>
+      <w:outlineLvl w:val="1"/>
+    </w:pPr>
+    <w:rPr>
+      <w:rFonts w:asciiTheme="majorHAnsi" w:eastAsiaTheme="majorEastAsia" w:hAnsiTheme="majorHAnsi" w:cstheme="majorBidi"/>
+      <w:b/>
+      <w:bCs/>
+      <w:color w:val="4F81BD" w:themeColor="accent1"/>
+      <w:sz w:val="26"/>
+      <w:szCs w:val="26"/>
+    </w:rPr>
+  </w:style>
+  <w:style w:type="paragraph" w:styleId="Ttulo3">
+    <w:name w:val="heading 3"/>
+    <w:basedOn w:val="Normal"/>
+    <w:next w:val="Normal"/>
+    <w:link w:val="Ttulo3Car"/>
+    <w:uiPriority w:val="9"/>
+    <w:unhideWhenUsed/>
+    <w:qFormat/>
+    <w:rsid w:val="0001769B"/>
+    <w:pPr>
+      <w:keepNext/>
+      <w:keepLines/>
+      <w:spacing w:before="200" w:after="0"/>
+      <w:outlineLvl w:val="2"/>
+    </w:pPr>
+    <w:rPr>
+      <w:rFonts w:asciiTheme="majorHAnsi" w:eastAsiaTheme="majorEastAsia" w:hAnsiTheme="majorHAnsi" w:cstheme="majorBidi"/>
+      <w:b/>
+      <w:bCs/>
+      <w:color w:val="4F81BD" w:themeColor="accent1"/>
+    </w:rPr>
+  </w:style>
   <w:style w:type="character" w:default="1" w:styleId="Fuentedeprrafopredeter">
     <w:name w:val="Default Paragraph Font"/>
     <w:uiPriority w:val="1"/>
@@ -2640,6 +4087,100 @@
     <w:pPr>
       <w:ind w:left="720"/>
       <w:contextualSpacing/>
+    </w:pPr>
+  </w:style>
+  <w:style w:type="character" w:customStyle="1" w:styleId="Ttulo2Car">
+    <w:name w:val="Título 2 Car"/>
+    <w:basedOn w:val="Fuentedeprrafopredeter"/>
+    <w:link w:val="Ttulo2"/>
+    <w:uiPriority w:val="9"/>
+    <w:rsid w:val="0001769B"/>
+    <w:rPr>
+      <w:rFonts w:asciiTheme="majorHAnsi" w:eastAsiaTheme="majorEastAsia" w:hAnsiTheme="majorHAnsi" w:cstheme="majorBidi"/>
+      <w:b/>
+      <w:bCs/>
+      <w:color w:val="4F81BD" w:themeColor="accent1"/>
+      <w:sz w:val="26"/>
+      <w:szCs w:val="26"/>
+    </w:rPr>
+  </w:style>
+  <w:style w:type="character" w:customStyle="1" w:styleId="Ttulo3Car">
+    <w:name w:val="Título 3 Car"/>
+    <w:basedOn w:val="Fuentedeprrafopredeter"/>
+    <w:link w:val="Ttulo3"/>
+    <w:uiPriority w:val="9"/>
+    <w:rsid w:val="0001769B"/>
+    <w:rPr>
+      <w:rFonts w:asciiTheme="majorHAnsi" w:eastAsiaTheme="majorEastAsia" w:hAnsiTheme="majorHAnsi" w:cstheme="majorBidi"/>
+      <w:b/>
+      <w:bCs/>
+      <w:color w:val="4F81BD" w:themeColor="accent1"/>
+    </w:rPr>
+  </w:style>
+  <w:style w:type="character" w:customStyle="1" w:styleId="Ttulo1Car">
+    <w:name w:val="Título 1 Car"/>
+    <w:basedOn w:val="Fuentedeprrafopredeter"/>
+    <w:link w:val="Ttulo1"/>
+    <w:uiPriority w:val="9"/>
+    <w:rsid w:val="007A57D6"/>
+    <w:rPr>
+      <w:rFonts w:asciiTheme="majorHAnsi" w:eastAsiaTheme="majorEastAsia" w:hAnsiTheme="majorHAnsi" w:cstheme="majorBidi"/>
+      <w:b/>
+      <w:bCs/>
+      <w:color w:val="365F91" w:themeColor="accent1" w:themeShade="BF"/>
+      <w:sz w:val="28"/>
+      <w:szCs w:val="28"/>
+    </w:rPr>
+  </w:style>
+  <w:style w:type="paragraph" w:styleId="TtulodeTDC">
+    <w:name w:val="TOC Heading"/>
+    <w:basedOn w:val="Ttulo1"/>
+    <w:next w:val="Normal"/>
+    <w:uiPriority w:val="39"/>
+    <w:semiHidden/>
+    <w:unhideWhenUsed/>
+    <w:qFormat/>
+    <w:rsid w:val="006130B8"/>
+    <w:pPr>
+      <w:outlineLvl w:val="9"/>
+    </w:pPr>
+  </w:style>
+  <w:style w:type="paragraph" w:styleId="TDC1">
+    <w:name w:val="toc 1"/>
+    <w:basedOn w:val="Normal"/>
+    <w:next w:val="Normal"/>
+    <w:autoRedefine/>
+    <w:uiPriority w:val="39"/>
+    <w:unhideWhenUsed/>
+    <w:rsid w:val="006130B8"/>
+    <w:pPr>
+      <w:spacing w:after="100"/>
+    </w:pPr>
+  </w:style>
+  <w:style w:type="paragraph" w:styleId="TDC2">
+    <w:name w:val="toc 2"/>
+    <w:basedOn w:val="Normal"/>
+    <w:next w:val="Normal"/>
+    <w:autoRedefine/>
+    <w:uiPriority w:val="39"/>
+    <w:unhideWhenUsed/>
+    <w:rsid w:val="006130B8"/>
+    <w:pPr>
+      <w:spacing w:after="100"/>
+      <w:ind w:left="220"/>
+    </w:pPr>
+  </w:style>
+  <w:style w:type="paragraph" w:styleId="TDC3">
+    <w:name w:val="toc 3"/>
+    <w:basedOn w:val="Normal"/>
+    <w:next w:val="Normal"/>
+    <w:autoRedefine/>
+    <w:uiPriority w:val="39"/>
+    <w:unhideWhenUsed/>
+    <w:rsid w:val="006130B8"/>
+    <w:pPr>
+      <w:spacing w:after="100"/>
+      <w:ind w:left="440"/>
     </w:pPr>
   </w:style>
 </w:styles>
@@ -2926,4 +4467,16 @@
   <a:objectDefaults/>
   <a:extraClrSchemeLst/>
 </a:theme>
+</file>
+
+<file path=customXml/item1.xml><?xml version="1.0" encoding="utf-8"?>
+<b:Sources xmlns:b="http://schemas.openxmlformats.org/officeDocument/2006/bibliography" xmlns="http://schemas.openxmlformats.org/officeDocument/2006/bibliography" SelectedStyle="\APA.XSL" StyleName="APA Fifth Edition"/>
+</file>
+
+<file path=customXml/itemProps1.xml><?xml version="1.0" encoding="utf-8"?>
+<ds:datastoreItem xmlns:ds="http://schemas.openxmlformats.org/officeDocument/2006/customXml" ds:itemID="{CF833F6D-C116-419F-BBF3-E40B848E70E8}">
+  <ds:schemaRefs>
+    <ds:schemaRef ds:uri="http://schemas.openxmlformats.org/officeDocument/2006/bibliography"/>
+  </ds:schemaRefs>
+</ds:datastoreItem>
 </file>
</xml_diff>